<commit_message>
logistic regression week + changes
</commit_message>
<xml_diff>
--- a/Course/todo.docx
+++ b/Course/todo.docx
@@ -9,6 +9,7 @@
           <w:bCs/>
           <w:sz w:val="28"/>
           <w:szCs w:val="28"/>
+          <w:lang w:val="en-US"/>
         </w:rPr>
       </w:pPr>
       <w:r>
@@ -17,22 +18,149 @@
           <w:bCs/>
           <w:sz w:val="28"/>
           <w:szCs w:val="28"/>
+          <w:lang w:val="en-US"/>
         </w:rPr>
         <w:t>To Do:</w:t>
       </w:r>
     </w:p>
-    <w:p/>
+    <w:p>
+      <w:pPr>
+        <w:rPr>
+          <w:lang w:val="en-US"/>
+        </w:rPr>
+      </w:pPr>
+    </w:p>
+    <w:p>
+      <w:pPr>
+        <w:rPr>
+          <w:lang w:val="en-US"/>
+        </w:rPr>
+      </w:pPr>
+      <w:r>
+        <w:rPr>
+          <w:lang w:val="en-US"/>
+        </w:rPr>
+        <w:t xml:space="preserve">In this course, students will learn the basics of applying regression analysis </w:t>
+      </w:r>
+      <w:r>
+        <w:rPr>
+          <w:lang w:val="en-US"/>
+        </w:rPr>
+        <w:t>in R. At the end of the course, students will be able to write an empirical paper using quantitative statistical modelling</w:t>
+      </w:r>
+      <w:r>
+        <w:rPr>
+          <w:lang w:val="en-US"/>
+        </w:rPr>
+        <w:t xml:space="preserve"> such as simple linear regression, multiple linear regression, logistic regression, mediation and prediction. The course also includes a brief introduction to fundamentals of machine learning. </w:t>
+      </w:r>
+      <w:r>
+        <w:rPr>
+          <w:lang w:val="en-US"/>
+        </w:rPr>
+        <w:t xml:space="preserve">Examples are based on real datasets and </w:t>
+      </w:r>
+    </w:p>
+    <w:p>
+      <w:pPr>
+        <w:rPr>
+          <w:lang w:val="en-US"/>
+        </w:rPr>
+      </w:pPr>
+    </w:p>
+    <w:p>
+      <w:pPr>
+        <w:rPr>
+          <w:lang w:val="en-US"/>
+        </w:rPr>
+      </w:pPr>
+      <w:r>
+        <w:rPr>
+          <w:lang w:val="en-US"/>
+        </w:rPr>
+        <w:t>Requirement</w:t>
+      </w:r>
+      <w:r>
+        <w:rPr>
+          <w:lang w:val="en-US"/>
+        </w:rPr>
+        <w:t>:</w:t>
+      </w:r>
+    </w:p>
+    <w:p>
+      <w:pPr>
+        <w:pStyle w:val="ListParagraph"/>
+        <w:numPr>
+          <w:ilvl w:val="0"/>
+          <w:numId w:val="4"/>
+        </w:numPr>
+        <w:rPr>
+          <w:lang w:val="en-US"/>
+        </w:rPr>
+      </w:pPr>
+      <w:r>
+        <w:rPr>
+          <w:lang w:val="en-US"/>
+        </w:rPr>
+        <w:t>Basic knowledge of using R</w:t>
+      </w:r>
+    </w:p>
+    <w:p>
+      <w:pPr>
+        <w:pStyle w:val="ListParagraph"/>
+        <w:numPr>
+          <w:ilvl w:val="0"/>
+          <w:numId w:val="4"/>
+        </w:numPr>
+        <w:rPr>
+          <w:lang w:val="en-US"/>
+        </w:rPr>
+      </w:pPr>
+      <w:r>
+        <w:rPr>
+          <w:lang w:val="en-US"/>
+        </w:rPr>
+        <w:t>Descriptive statistics in R</w:t>
+      </w:r>
+    </w:p>
+    <w:p>
+      <w:pPr>
+        <w:pStyle w:val="ListParagraph"/>
+        <w:numPr>
+          <w:ilvl w:val="0"/>
+          <w:numId w:val="4"/>
+        </w:numPr>
+        <w:rPr>
+          <w:lang w:val="en-US"/>
+        </w:rPr>
+      </w:pPr>
+      <w:r>
+        <w:rPr>
+          <w:lang w:val="en-US"/>
+        </w:rPr>
+        <w:t xml:space="preserve">Data cleaning </w:t>
+      </w:r>
+    </w:p>
+    <w:p>
+      <w:pPr>
+        <w:rPr>
+          <w:lang w:val="en-US"/>
+        </w:rPr>
+      </w:pPr>
+    </w:p>
     <w:p>
       <w:pPr>
         <w:rPr>
           <w:b/>
           <w:bCs/>
+          <w:lang w:val="en-US"/>
         </w:rPr>
       </w:pPr>
       <w:r>
         <w:rPr>
           <w:b/>
           <w:bCs/>
+          <w:lang w:val="en-US"/>
         </w:rPr>
         <w:t xml:space="preserve">Jakob: </w:t>
       </w:r>
@@ -42,25 +170,44 @@
         <w:pStyle w:val="ListParagraph"/>
         <w:numPr>
           <w:ilvl w:val="0"/>
-          <w:numId w:val="2"/>
-        </w:numPr>
-      </w:pPr>
-      <w:r>
-        <w:t>DAG week</w:t>
-      </w:r>
-    </w:p>
-    <w:p/>
+          <w:numId w:val="3"/>
+        </w:numPr>
+        <w:rPr>
+          <w:lang w:val="en-US"/>
+        </w:rPr>
+      </w:pPr>
+      <w:r>
+        <w:rPr>
+          <w:lang w:val="en-US"/>
+        </w:rPr>
+        <w:t>Read jaspers weeks</w:t>
+      </w:r>
+    </w:p>
+    <w:p>
+      <w:pPr>
+        <w:pStyle w:val="ListParagraph"/>
+        <w:numPr>
+          <w:ilvl w:val="0"/>
+          <w:numId w:val="3"/>
+        </w:numPr>
+        <w:rPr>
+          <w:lang w:val="en-US"/>
+        </w:rPr>
+      </w:pPr>
+    </w:p>
     <w:p>
       <w:pPr>
         <w:rPr>
           <w:b/>
           <w:bCs/>
+          <w:lang w:val="en-US"/>
         </w:rPr>
       </w:pPr>
       <w:r>
         <w:rPr>
           <w:b/>
           <w:bCs/>
+          <w:lang w:val="en-US"/>
         </w:rPr>
         <w:t>Niaz:</w:t>
       </w:r>
@@ -80,6 +227,12 @@
         <w:rPr>
           <w:lang w:val="en-US"/>
         </w:rPr>
+        <w:t xml:space="preserve">For knitting: </w:t>
+      </w:r>
+      <w:r>
+        <w:rPr>
+          <w:lang w:val="en-US"/>
+        </w:rPr>
         <w:t>Include one hidden block and i</w:t>
       </w:r>
       <w:r>
@@ -104,16 +257,8 @@
         <w:rPr>
           <w:lang w:val="en-US"/>
         </w:rPr>
-        <w:t xml:space="preserve">De-bug </w:t>
-      </w:r>
-      <w:proofErr w:type="gramStart"/>
-      <w:r>
-        <w:rPr>
-          <w:lang w:val="en-US"/>
-        </w:rPr>
-        <w:t>built</w:t>
-      </w:r>
-      <w:proofErr w:type="gramEnd"/>
+        <w:t>Hide solutions in exercise weeks</w:t>
+      </w:r>
     </w:p>
     <w:p>
       <w:pPr>
@@ -130,7 +275,7 @@
         <w:rPr>
           <w:lang w:val="en-US"/>
         </w:rPr>
-        <w:t xml:space="preserve">Turn prediction application week into exercise week. </w:t>
+        <w:t>Check for output we don’t want to show (warnings; cleaning steps)</w:t>
       </w:r>
     </w:p>
     <w:p>
@@ -148,61 +293,278 @@
         <w:rPr>
           <w:lang w:val="en-US"/>
         </w:rPr>
-        <w:t xml:space="preserve">In EDA week, take out </w:t>
-      </w:r>
-      <w:proofErr w:type="spellStart"/>
-      <w:r>
-        <w:rPr>
-          <w:lang w:val="en-US"/>
-        </w:rPr>
-        <w:t>laaply</w:t>
-      </w:r>
-      <w:proofErr w:type="spellEnd"/>
-      <w:r>
-        <w:rPr>
-          <w:lang w:val="en-US"/>
-        </w:rPr>
-        <w:t xml:space="preserve">, </w:t>
-      </w:r>
-      <w:proofErr w:type="spellStart"/>
-      <w:proofErr w:type="gramStart"/>
-      <w:r>
-        <w:rPr>
-          <w:lang w:val="en-US"/>
-        </w:rPr>
-        <w:t>do.call</w:t>
-      </w:r>
-      <w:proofErr w:type="spellEnd"/>
-      <w:proofErr w:type="gramEnd"/>
-      <w:r>
-        <w:rPr>
-          <w:lang w:val="en-US"/>
-        </w:rPr>
-        <w:t xml:space="preserve">, </w:t>
-      </w:r>
-      <w:proofErr w:type="spellStart"/>
-      <w:r>
-        <w:rPr>
-          <w:lang w:val="en-US"/>
-        </w:rPr>
-        <w:t>ifelse</w:t>
-      </w:r>
-      <w:proofErr w:type="spellEnd"/>
-    </w:p>
-    <w:p>
-      <w:pPr>
-        <w:pStyle w:val="ListParagraph"/>
-        <w:rPr>
-          <w:lang w:val="en-US"/>
-        </w:rPr>
-      </w:pPr>
-    </w:p>
-    <w:p>
-      <w:pPr>
-        <w:rPr>
-          <w:lang w:val="en-US"/>
-        </w:rPr>
-      </w:pPr>
+        <w:t>For all weeks, check “functions used”</w:t>
+      </w:r>
+      <w:r>
+        <w:rPr>
+          <w:lang w:val="en-US"/>
+        </w:rPr>
+        <w:t xml:space="preserve"> and “objec</w:t>
+      </w:r>
+      <w:r>
+        <w:rPr>
+          <w:lang w:val="en-US"/>
+        </w:rPr>
+        <w:t>t</w:t>
+      </w:r>
+      <w:r>
+        <w:rPr>
+          <w:lang w:val="en-US"/>
+        </w:rPr>
+        <w:t>ives”</w:t>
+      </w:r>
+      <w:r>
+        <w:rPr>
+          <w:lang w:val="en-US"/>
+        </w:rPr>
+        <w:t xml:space="preserve"> and incorporate section </w:t>
+      </w:r>
+      <w:r>
+        <w:rPr>
+          <w:lang w:val="en-US"/>
+        </w:rPr>
+        <w:t>at the beginning of the week.</w:t>
+      </w:r>
+    </w:p>
+    <w:p>
+      <w:pPr>
+        <w:pStyle w:val="ListParagraph"/>
+        <w:numPr>
+          <w:ilvl w:val="0"/>
+          <w:numId w:val="1"/>
+        </w:numPr>
+        <w:rPr>
+          <w:lang w:val="en-US"/>
+        </w:rPr>
+      </w:pPr>
+      <w:r>
+        <w:rPr>
+          <w:lang w:val="en-US"/>
+        </w:rPr>
+        <w:t>For all weeks, at the end, “Further resources”</w:t>
+      </w:r>
+    </w:p>
+    <w:p>
+      <w:pPr>
+        <w:pStyle w:val="ListParagraph"/>
+        <w:numPr>
+          <w:ilvl w:val="0"/>
+          <w:numId w:val="1"/>
+        </w:numPr>
+        <w:rPr>
+          <w:lang w:val="en-US"/>
+        </w:rPr>
+      </w:pPr>
+      <w:r>
+        <w:rPr>
+          <w:lang w:val="en-US"/>
+        </w:rPr>
+        <w:t>Cross-references</w:t>
+      </w:r>
+      <w:r>
+        <w:rPr>
+          <w:lang w:val="en-US"/>
+        </w:rPr>
+        <w:t xml:space="preserve"> across sections/ update refe</w:t>
+      </w:r>
+      <w:r>
+        <w:rPr>
+          <w:lang w:val="en-US"/>
+        </w:rPr>
+        <w:t>r</w:t>
+      </w:r>
+      <w:r>
+        <w:rPr>
+          <w:lang w:val="en-US"/>
+        </w:rPr>
+        <w:t>ences to weeks</w:t>
+      </w:r>
+    </w:p>
+    <w:p>
+      <w:pPr>
+        <w:pStyle w:val="ListParagraph"/>
+        <w:numPr>
+          <w:ilvl w:val="0"/>
+          <w:numId w:val="1"/>
+        </w:numPr>
+        <w:rPr>
+          <w:lang w:val="en-US"/>
+        </w:rPr>
+      </w:pPr>
+      <w:r>
+        <w:rPr>
+          <w:lang w:val="en-US"/>
+        </w:rPr>
+        <w:t>Add little sub section on “how to use dagitty” in week on “DAGs</w:t>
+      </w:r>
+      <w:r>
+        <w:rPr>
+          <w:lang w:val="en-US"/>
+        </w:rPr>
+        <w:t>”,</w:t>
+      </w:r>
+      <w:r>
+        <w:rPr>
+          <w:lang w:val="en-US"/>
+        </w:rPr>
+        <w:t xml:space="preserve"> </w:t>
+      </w:r>
+    </w:p>
+    <w:p>
+      <w:pPr>
+        <w:pStyle w:val="ListParagraph"/>
+        <w:numPr>
+          <w:ilvl w:val="0"/>
+          <w:numId w:val="1"/>
+        </w:numPr>
+        <w:rPr>
+          <w:lang w:val="en-US"/>
+        </w:rPr>
+      </w:pPr>
+      <w:r>
+        <w:rPr>
+          <w:lang w:val="en-US"/>
+        </w:rPr>
+        <w:t>Formatting:</w:t>
+      </w:r>
+    </w:p>
+    <w:p>
+      <w:pPr>
+        <w:pStyle w:val="ListParagraph"/>
+        <w:numPr>
+          <w:ilvl w:val="1"/>
+          <w:numId w:val="1"/>
+        </w:numPr>
+        <w:rPr>
+          <w:lang w:val="en-US"/>
+        </w:rPr>
+      </w:pPr>
+      <w:r>
+        <w:rPr>
+          <w:lang w:val="en-US"/>
+        </w:rPr>
+        <w:t xml:space="preserve">Variable names </w:t>
+      </w:r>
+      <w:r>
+        <w:rPr>
+          <w:lang w:val="en-US"/>
+        </w:rPr>
+        <w:t>mentioned in text</w:t>
+      </w:r>
+    </w:p>
+    <w:p>
+      <w:pPr>
+        <w:pStyle w:val="ListParagraph"/>
+        <w:numPr>
+          <w:ilvl w:val="1"/>
+          <w:numId w:val="1"/>
+        </w:numPr>
+        <w:rPr>
+          <w:lang w:val="en-US"/>
+        </w:rPr>
+      </w:pPr>
+      <w:r>
+        <w:rPr>
+          <w:lang w:val="en-US"/>
+        </w:rPr>
+        <w:t>Functions mentioned in text</w:t>
+      </w:r>
+    </w:p>
+    <w:p>
+      <w:pPr>
+        <w:pStyle w:val="ListParagraph"/>
+        <w:numPr>
+          <w:ilvl w:val="0"/>
+          <w:numId w:val="1"/>
+        </w:numPr>
+        <w:rPr>
+          <w:lang w:val="en-US"/>
+        </w:rPr>
+      </w:pPr>
+      <w:r>
+        <w:rPr>
+          <w:lang w:val="en-US"/>
+        </w:rPr>
+        <w:t xml:space="preserve">Add </w:t>
+      </w:r>
+      <w:r>
+        <w:rPr>
+          <w:lang w:val="en-US"/>
+        </w:rPr>
+        <w:t>“glance” to linear regression week when we show r2</w:t>
+      </w:r>
+    </w:p>
+    <w:p>
+      <w:pPr>
+        <w:pStyle w:val="ListParagraph"/>
+        <w:numPr>
+          <w:ilvl w:val="0"/>
+          <w:numId w:val="1"/>
+        </w:numPr>
+        <w:rPr>
+          <w:lang w:val="en-US"/>
+        </w:rPr>
+      </w:pPr>
+      <w:r>
+        <w:rPr>
+          <w:lang w:val="en-US"/>
+        </w:rPr>
+        <w:t xml:space="preserve">In prediction </w:t>
+      </w:r>
+      <w:r>
+        <w:rPr>
+          <w:lang w:val="en-US"/>
+        </w:rPr>
+        <w:t xml:space="preserve">theory </w:t>
+      </w:r>
+      <w:r>
+        <w:rPr>
+          <w:lang w:val="en-US"/>
+        </w:rPr>
+        <w:t xml:space="preserve">week: </w:t>
+      </w:r>
+    </w:p>
+    <w:p>
+      <w:pPr>
+        <w:pStyle w:val="ListParagraph"/>
+        <w:numPr>
+          <w:ilvl w:val="1"/>
+          <w:numId w:val="1"/>
+        </w:numPr>
+        <w:rPr>
+          <w:lang w:val="en-US"/>
+        </w:rPr>
+      </w:pPr>
+      <w:r>
+        <w:rPr>
+          <w:lang w:val="en-US"/>
+        </w:rPr>
+        <w:t xml:space="preserve">When comparing models </w:t>
+      </w:r>
+      <w:r>
+        <w:rPr>
+          <w:lang w:val="en-US"/>
+        </w:rPr>
+        <w:t xml:space="preserve">at the end, add a model which makes the same model adjustments that Jakub makes in his week regarding log transformations, squared terms and centering variables. </w:t>
+      </w:r>
+    </w:p>
+    <w:p>
+      <w:pPr>
+        <w:pStyle w:val="ListParagraph"/>
+        <w:numPr>
+          <w:ilvl w:val="1"/>
+          <w:numId w:val="1"/>
+        </w:numPr>
+        <w:rPr>
+          <w:lang w:val="en-US"/>
+        </w:rPr>
+      </w:pPr>
+      <w:r>
+        <w:rPr>
+          <w:lang w:val="en-US"/>
+        </w:rPr>
+        <w:t>Then compare r2 and RSME of this model with the existing models that I had previously.</w:t>
+      </w:r>
     </w:p>
     <w:p>
       <w:pPr>
@@ -236,192 +598,8 @@
         <w:rPr>
           <w:lang w:val="en-US"/>
         </w:rPr>
-        <w:t xml:space="preserve">Include </w:t>
-      </w:r>
-      <w:proofErr w:type="spellStart"/>
-      <w:r>
-        <w:rPr>
-          <w:lang w:val="en-US"/>
-        </w:rPr>
-        <w:t>skimr</w:t>
-      </w:r>
-      <w:proofErr w:type="spellEnd"/>
-      <w:r>
-        <w:rPr>
-          <w:lang w:val="en-US"/>
-        </w:rPr>
-        <w:t xml:space="preserve"> in </w:t>
-      </w:r>
-      <w:proofErr w:type="gramStart"/>
-      <w:r>
-        <w:rPr>
-          <w:lang w:val="en-US"/>
-        </w:rPr>
-        <w:t>EDA</w:t>
-      </w:r>
-      <w:proofErr w:type="gramEnd"/>
-    </w:p>
-    <w:p>
-      <w:pPr>
-        <w:pStyle w:val="ListParagraph"/>
-        <w:numPr>
-          <w:ilvl w:val="0"/>
-          <w:numId w:val="1"/>
-        </w:numPr>
-        <w:rPr>
-          <w:lang w:val="en-US"/>
-        </w:rPr>
-      </w:pPr>
-      <w:r>
-        <w:rPr>
-          <w:lang w:val="en-US"/>
-        </w:rPr>
-        <w:t xml:space="preserve">Include DAG with </w:t>
-      </w:r>
-      <w:proofErr w:type="spellStart"/>
-      <w:r>
-        <w:rPr>
-          <w:lang w:val="en-US"/>
-        </w:rPr>
-        <w:t>dagitty</w:t>
-      </w:r>
-      <w:proofErr w:type="spellEnd"/>
-      <w:r>
-        <w:rPr>
-          <w:lang w:val="en-US"/>
-        </w:rPr>
-        <w:t xml:space="preserve"> in mediation </w:t>
-      </w:r>
-      <w:proofErr w:type="gramStart"/>
-      <w:r>
-        <w:rPr>
-          <w:lang w:val="en-US"/>
-        </w:rPr>
-        <w:t>week</w:t>
-      </w:r>
-      <w:proofErr w:type="gramEnd"/>
-    </w:p>
-    <w:p>
-      <w:pPr>
-        <w:pStyle w:val="ListParagraph"/>
-        <w:numPr>
-          <w:ilvl w:val="0"/>
-          <w:numId w:val="1"/>
-        </w:numPr>
-        <w:rPr>
-          <w:lang w:val="en-US"/>
-        </w:rPr>
-      </w:pPr>
-      <w:r>
-        <w:rPr>
-          <w:lang w:val="en-US"/>
-        </w:rPr>
-        <w:t xml:space="preserve">In prediction week: </w:t>
-      </w:r>
-    </w:p>
-    <w:p>
-      <w:pPr>
-        <w:pStyle w:val="ListParagraph"/>
-        <w:numPr>
-          <w:ilvl w:val="1"/>
-          <w:numId w:val="1"/>
-        </w:numPr>
-        <w:rPr>
-          <w:lang w:val="en-US"/>
-        </w:rPr>
-      </w:pPr>
-      <w:r>
-        <w:rPr>
-          <w:lang w:val="en-US"/>
-        </w:rPr>
-        <w:t xml:space="preserve">talk about which variables to include in the model; show improvement of model when transforming </w:t>
-      </w:r>
-      <w:proofErr w:type="gramStart"/>
-      <w:r>
-        <w:rPr>
-          <w:lang w:val="en-US"/>
-        </w:rPr>
-        <w:t>variables</w:t>
-      </w:r>
-      <w:proofErr w:type="gramEnd"/>
-    </w:p>
-    <w:p>
-      <w:pPr>
-        <w:pStyle w:val="ListParagraph"/>
-        <w:numPr>
-          <w:ilvl w:val="1"/>
-          <w:numId w:val="1"/>
-        </w:numPr>
-        <w:rPr>
-          <w:lang w:val="en-US"/>
-        </w:rPr>
-      </w:pPr>
-      <w:r>
-        <w:rPr>
-          <w:lang w:val="en-US"/>
-        </w:rPr>
-        <w:t xml:space="preserve">Do log salary; add square of career </w:t>
-      </w:r>
-      <w:proofErr w:type="gramStart"/>
-      <w:r>
-        <w:rPr>
-          <w:lang w:val="en-US"/>
-        </w:rPr>
-        <w:t>points</w:t>
-      </w:r>
-      <w:proofErr w:type="gramEnd"/>
-    </w:p>
-    <w:p>
-      <w:pPr>
-        <w:pStyle w:val="ListParagraph"/>
-        <w:numPr>
-          <w:ilvl w:val="1"/>
-          <w:numId w:val="1"/>
-        </w:numPr>
-        <w:rPr>
-          <w:lang w:val="en-US"/>
-        </w:rPr>
-      </w:pPr>
-      <w:r>
-        <w:rPr>
-          <w:lang w:val="en-US"/>
-        </w:rPr>
-        <w:t xml:space="preserve">Mean center the </w:t>
-      </w:r>
-      <w:proofErr w:type="gramStart"/>
-      <w:r>
-        <w:rPr>
-          <w:lang w:val="en-US"/>
-        </w:rPr>
-        <w:t>points</w:t>
-      </w:r>
-      <w:proofErr w:type="gramEnd"/>
-    </w:p>
-    <w:p>
-      <w:pPr>
-        <w:pStyle w:val="ListParagraph"/>
-        <w:numPr>
-          <w:ilvl w:val="0"/>
-          <w:numId w:val="1"/>
-        </w:numPr>
-        <w:rPr>
-          <w:lang w:val="en-US"/>
-        </w:rPr>
-      </w:pPr>
-      <w:r>
-        <w:rPr>
-          <w:lang w:val="en-US"/>
-        </w:rPr>
-        <w:t xml:space="preserve">When can you interpret log variable as percentage point </w:t>
-      </w:r>
-      <w:proofErr w:type="gramStart"/>
-      <w:r>
-        <w:rPr>
-          <w:lang w:val="en-US"/>
-        </w:rPr>
-        <w:t>increase</w:t>
-      </w:r>
-      <w:proofErr w:type="gramEnd"/>
+        <w:t>When can you interpret log variable as percentage point increase</w:t>
+      </w:r>
     </w:p>
     <w:p>
       <w:pPr>
@@ -472,6 +650,118 @@
 <file path=word/numbering.xml><?xml version="1.0" encoding="utf-8"?>
 <w:numbering xmlns:wpc="http://schemas.microsoft.com/office/word/2010/wordprocessingCanvas" xmlns:cx="http://schemas.microsoft.com/office/drawing/2014/chartex" xmlns:cx1="http://schemas.microsoft.com/office/drawing/2015/9/8/chartex" xmlns:cx2="http://schemas.microsoft.com/office/drawing/2015/10/21/chartex" xmlns:cx3="http://schemas.microsoft.com/office/drawing/2016/5/9/chartex" xmlns:cx4="http://schemas.microsoft.com/office/drawing/2016/5/10/chartex" xmlns:cx5="http://schemas.microsoft.com/office/drawing/2016/5/11/chartex" xmlns:cx6="http://schemas.microsoft.com/office/drawing/2016/5/12/chartex" xmlns:cx7="http://schemas.microsoft.com/office/drawing/2016/5/13/chartex" xmlns:cx8="http://schemas.microsoft.com/office/drawing/2016/5/14/chartex" xmlns:mc="http://schemas.openxmlformats.org/markup-compatibility/2006" xmlns:aink="http://schemas.microsoft.com/office/drawing/2016/ink" xmlns:am3d="http://schemas.microsoft.com/office/drawing/2017/model3d" xmlns:o="urn:schemas-microsoft-com:office:office" xmlns:oel="http://schemas.microsoft.com/office/2019/extlst" xmlns:r="http://schemas.openxmlformats.org/officeDocument/2006/relationships" xmlns:m="http://schemas.openxmlformats.org/officeDocument/2006/math" xmlns:v="urn:schemas-microsoft-com:vml" xmlns:wp14="http://schemas.microsoft.com/office/word/2010/wordprocessingDrawing" xmlns:wp="http://schemas.openxmlformats.org/drawingml/2006/wordprocessingDrawing" xmlns:w10="urn:schemas-microsoft-com:office:word" xmlns:w="http://schemas.openxmlformats.org/wordprocessingml/2006/main" xmlns:w14="http://schemas.microsoft.com/office/word/2010/wordml" xmlns:w15="http://schemas.microsoft.com/office/word/2012/wordml" xmlns:w16cex="http://schemas.microsoft.com/office/word/2018/wordml/cex" xmlns:w16cid="http://schemas.microsoft.com/office/word/2016/wordml/cid" xmlns:w16="http://schemas.microsoft.com/office/word/2018/wordml" xmlns:w16sdtdh="http://schemas.microsoft.com/office/word/2020/wordml/sdtdatahash" xmlns:w16se="http://schemas.microsoft.com/office/word/2015/wordml/symex" xmlns:wpg="http://schemas.microsoft.com/office/word/2010/wordprocessingGroup" xmlns:wpi="http://schemas.microsoft.com/office/word/2010/wordprocessingInk" xmlns:wne="http://schemas.microsoft.com/office/word/2006/wordml" xmlns:wps="http://schemas.microsoft.com/office/word/2010/wordprocessingShape" mc:Ignorable="w14 w15 w16se w16cid w16 w16cex w16sdtdh wp14">
   <w:abstractNum w:abstractNumId="0" w15:restartNumberingAfterBreak="0">
+    <w:nsid w:val="035E5A44"/>
+    <w:multiLevelType w:val="hybridMultilevel"/>
+    <w:tmpl w:val="22A21304"/>
+    <w:lvl w:ilvl="0" w:tplc="7E202BB4">
+      <w:numFmt w:val="bullet"/>
+      <w:lvlText w:val="-"/>
+      <w:lvlJc w:val="left"/>
+      <w:pPr>
+        <w:ind w:left="720" w:hanging="360"/>
+      </w:pPr>
+      <w:rPr>
+        <w:rFonts w:ascii="Calibri" w:eastAsiaTheme="minorHAnsi" w:hAnsi="Calibri" w:cs="Calibri" w:hint="default"/>
+      </w:rPr>
+    </w:lvl>
+    <w:lvl w:ilvl="1" w:tplc="04070003" w:tentative="1">
+      <w:start w:val="1"/>
+      <w:numFmt w:val="bullet"/>
+      <w:lvlText w:val="o"/>
+      <w:lvlJc w:val="left"/>
+      <w:pPr>
+        <w:ind w:left="1440" w:hanging="360"/>
+      </w:pPr>
+      <w:rPr>
+        <w:rFonts w:ascii="Courier New" w:hAnsi="Courier New" w:cs="Courier New" w:hint="default"/>
+      </w:rPr>
+    </w:lvl>
+    <w:lvl w:ilvl="2" w:tplc="04070005" w:tentative="1">
+      <w:start w:val="1"/>
+      <w:numFmt w:val="bullet"/>
+      <w:lvlText w:val=""/>
+      <w:lvlJc w:val="left"/>
+      <w:pPr>
+        <w:ind w:left="2160" w:hanging="360"/>
+      </w:pPr>
+      <w:rPr>
+        <w:rFonts w:ascii="Wingdings" w:hAnsi="Wingdings" w:hint="default"/>
+      </w:rPr>
+    </w:lvl>
+    <w:lvl w:ilvl="3" w:tplc="04070001" w:tentative="1">
+      <w:start w:val="1"/>
+      <w:numFmt w:val="bullet"/>
+      <w:lvlText w:val=""/>
+      <w:lvlJc w:val="left"/>
+      <w:pPr>
+        <w:ind w:left="2880" w:hanging="360"/>
+      </w:pPr>
+      <w:rPr>
+        <w:rFonts w:ascii="Symbol" w:hAnsi="Symbol" w:hint="default"/>
+      </w:rPr>
+    </w:lvl>
+    <w:lvl w:ilvl="4" w:tplc="04070003" w:tentative="1">
+      <w:start w:val="1"/>
+      <w:numFmt w:val="bullet"/>
+      <w:lvlText w:val="o"/>
+      <w:lvlJc w:val="left"/>
+      <w:pPr>
+        <w:ind w:left="3600" w:hanging="360"/>
+      </w:pPr>
+      <w:rPr>
+        <w:rFonts w:ascii="Courier New" w:hAnsi="Courier New" w:cs="Courier New" w:hint="default"/>
+      </w:rPr>
+    </w:lvl>
+    <w:lvl w:ilvl="5" w:tplc="04070005" w:tentative="1">
+      <w:start w:val="1"/>
+      <w:numFmt w:val="bullet"/>
+      <w:lvlText w:val=""/>
+      <w:lvlJc w:val="left"/>
+      <w:pPr>
+        <w:ind w:left="4320" w:hanging="360"/>
+      </w:pPr>
+      <w:rPr>
+        <w:rFonts w:ascii="Wingdings" w:hAnsi="Wingdings" w:hint="default"/>
+      </w:rPr>
+    </w:lvl>
+    <w:lvl w:ilvl="6" w:tplc="04070001" w:tentative="1">
+      <w:start w:val="1"/>
+      <w:numFmt w:val="bullet"/>
+      <w:lvlText w:val=""/>
+      <w:lvlJc w:val="left"/>
+      <w:pPr>
+        <w:ind w:left="5040" w:hanging="360"/>
+      </w:pPr>
+      <w:rPr>
+        <w:rFonts w:ascii="Symbol" w:hAnsi="Symbol" w:hint="default"/>
+      </w:rPr>
+    </w:lvl>
+    <w:lvl w:ilvl="7" w:tplc="04070003" w:tentative="1">
+      <w:start w:val="1"/>
+      <w:numFmt w:val="bullet"/>
+      <w:lvlText w:val="o"/>
+      <w:lvlJc w:val="left"/>
+      <w:pPr>
+        <w:ind w:left="5760" w:hanging="360"/>
+      </w:pPr>
+      <w:rPr>
+        <w:rFonts w:ascii="Courier New" w:hAnsi="Courier New" w:cs="Courier New" w:hint="default"/>
+      </w:rPr>
+    </w:lvl>
+    <w:lvl w:ilvl="8" w:tplc="04070005" w:tentative="1">
+      <w:start w:val="1"/>
+      <w:numFmt w:val="bullet"/>
+      <w:lvlText w:val=""/>
+      <w:lvlJc w:val="left"/>
+      <w:pPr>
+        <w:ind w:left="6480" w:hanging="360"/>
+      </w:pPr>
+      <w:rPr>
+        <w:rFonts w:ascii="Wingdings" w:hAnsi="Wingdings" w:hint="default"/>
+      </w:rPr>
+    </w:lvl>
+  </w:abstractNum>
+  <w:abstractNum w:abstractNumId="1" w15:restartNumberingAfterBreak="0">
     <w:nsid w:val="1D97685B"/>
     <w:multiLevelType w:val="hybridMultilevel"/>
     <w:tmpl w:val="D2D611D8"/>
@@ -584,7 +874,7 @@
       </w:rPr>
     </w:lvl>
   </w:abstractNum>
-  <w:abstractNum w:abstractNumId="1" w15:restartNumberingAfterBreak="0">
+  <w:abstractNum w:abstractNumId="2" w15:restartNumberingAfterBreak="0">
     <w:nsid w:val="4E794A09"/>
     <w:multiLevelType w:val="hybridMultilevel"/>
     <w:tmpl w:val="2FFE8D84"/>
@@ -697,10 +987,128 @@
       </w:rPr>
     </w:lvl>
   </w:abstractNum>
+  <w:abstractNum w:abstractNumId="3" w15:restartNumberingAfterBreak="0">
+    <w:nsid w:val="710358C5"/>
+    <w:multiLevelType w:val="hybridMultilevel"/>
+    <w:tmpl w:val="90664472"/>
+    <w:lvl w:ilvl="0" w:tplc="CA62C7B8">
+      <w:numFmt w:val="bullet"/>
+      <w:lvlText w:val="-"/>
+      <w:lvlJc w:val="left"/>
+      <w:pPr>
+        <w:ind w:left="720" w:hanging="360"/>
+      </w:pPr>
+      <w:rPr>
+        <w:rFonts w:ascii="Calibri" w:eastAsiaTheme="minorHAnsi" w:hAnsi="Calibri" w:cs="Calibri" w:hint="default"/>
+      </w:rPr>
+    </w:lvl>
+    <w:lvl w:ilvl="1" w:tplc="04070003" w:tentative="1">
+      <w:start w:val="1"/>
+      <w:numFmt w:val="bullet"/>
+      <w:lvlText w:val="o"/>
+      <w:lvlJc w:val="left"/>
+      <w:pPr>
+        <w:ind w:left="1440" w:hanging="360"/>
+      </w:pPr>
+      <w:rPr>
+        <w:rFonts w:ascii="Courier New" w:hAnsi="Courier New" w:cs="Courier New" w:hint="default"/>
+      </w:rPr>
+    </w:lvl>
+    <w:lvl w:ilvl="2" w:tplc="04070005" w:tentative="1">
+      <w:start w:val="1"/>
+      <w:numFmt w:val="bullet"/>
+      <w:lvlText w:val=""/>
+      <w:lvlJc w:val="left"/>
+      <w:pPr>
+        <w:ind w:left="2160" w:hanging="360"/>
+      </w:pPr>
+      <w:rPr>
+        <w:rFonts w:ascii="Wingdings" w:hAnsi="Wingdings" w:hint="default"/>
+      </w:rPr>
+    </w:lvl>
+    <w:lvl w:ilvl="3" w:tplc="04070001" w:tentative="1">
+      <w:start w:val="1"/>
+      <w:numFmt w:val="bullet"/>
+      <w:lvlText w:val=""/>
+      <w:lvlJc w:val="left"/>
+      <w:pPr>
+        <w:ind w:left="2880" w:hanging="360"/>
+      </w:pPr>
+      <w:rPr>
+        <w:rFonts w:ascii="Symbol" w:hAnsi="Symbol" w:hint="default"/>
+      </w:rPr>
+    </w:lvl>
+    <w:lvl w:ilvl="4" w:tplc="04070003" w:tentative="1">
+      <w:start w:val="1"/>
+      <w:numFmt w:val="bullet"/>
+      <w:lvlText w:val="o"/>
+      <w:lvlJc w:val="left"/>
+      <w:pPr>
+        <w:ind w:left="3600" w:hanging="360"/>
+      </w:pPr>
+      <w:rPr>
+        <w:rFonts w:ascii="Courier New" w:hAnsi="Courier New" w:cs="Courier New" w:hint="default"/>
+      </w:rPr>
+    </w:lvl>
+    <w:lvl w:ilvl="5" w:tplc="04070005" w:tentative="1">
+      <w:start w:val="1"/>
+      <w:numFmt w:val="bullet"/>
+      <w:lvlText w:val=""/>
+      <w:lvlJc w:val="left"/>
+      <w:pPr>
+        <w:ind w:left="4320" w:hanging="360"/>
+      </w:pPr>
+      <w:rPr>
+        <w:rFonts w:ascii="Wingdings" w:hAnsi="Wingdings" w:hint="default"/>
+      </w:rPr>
+    </w:lvl>
+    <w:lvl w:ilvl="6" w:tplc="04070001" w:tentative="1">
+      <w:start w:val="1"/>
+      <w:numFmt w:val="bullet"/>
+      <w:lvlText w:val=""/>
+      <w:lvlJc w:val="left"/>
+      <w:pPr>
+        <w:ind w:left="5040" w:hanging="360"/>
+      </w:pPr>
+      <w:rPr>
+        <w:rFonts w:ascii="Symbol" w:hAnsi="Symbol" w:hint="default"/>
+      </w:rPr>
+    </w:lvl>
+    <w:lvl w:ilvl="7" w:tplc="04070003" w:tentative="1">
+      <w:start w:val="1"/>
+      <w:numFmt w:val="bullet"/>
+      <w:lvlText w:val="o"/>
+      <w:lvlJc w:val="left"/>
+      <w:pPr>
+        <w:ind w:left="5760" w:hanging="360"/>
+      </w:pPr>
+      <w:rPr>
+        <w:rFonts w:ascii="Courier New" w:hAnsi="Courier New" w:cs="Courier New" w:hint="default"/>
+      </w:rPr>
+    </w:lvl>
+    <w:lvl w:ilvl="8" w:tplc="04070005" w:tentative="1">
+      <w:start w:val="1"/>
+      <w:numFmt w:val="bullet"/>
+      <w:lvlText w:val=""/>
+      <w:lvlJc w:val="left"/>
+      <w:pPr>
+        <w:ind w:left="6480" w:hanging="360"/>
+      </w:pPr>
+      <w:rPr>
+        <w:rFonts w:ascii="Wingdings" w:hAnsi="Wingdings" w:hint="default"/>
+      </w:rPr>
+    </w:lvl>
+  </w:abstractNum>
   <w:num w:numId="1" w16cid:durableId="602415736">
+    <w:abstractNumId w:val="2"/>
+  </w:num>
+  <w:num w:numId="2" w16cid:durableId="1495292483">
     <w:abstractNumId w:val="1"/>
   </w:num>
-  <w:num w:numId="2" w16cid:durableId="1495292483">
+  <w:num w:numId="3" w16cid:durableId="1450582550">
+    <w:abstractNumId w:val="3"/>
+  </w:num>
+  <w:num w:numId="4" w16cid:durableId="1905942198">
     <w:abstractNumId w:val="0"/>
   </w:num>
 </w:numbering>

</xml_diff>